<commit_message>
pushing updates to pandas, word doc
</commit_message>
<xml_diff>
--- a/ETL Group 7 Alvin - JB.docx
+++ b/ETL Group 7 Alvin - JB.docx
@@ -75,6 +75,84 @@
       <w:r>
         <w:t>https://www.kaggle.com/rishidamarla/nba-players-by-us-state</w:t>
       </w:r>
+    </w:p>
+    <w:p/>
+    <w:p>
+      <w:r>
+        <w:t>Update: 1/27: We realized we cannot merge the original datasets and only used the NBA datasets.</w:t>
+      </w:r>
+    </w:p>
+    <w:p/>
+    <w:p>
+      <w:r>
+        <w:t xml:space="preserve">New datasets: </w:t>
+      </w:r>
+    </w:p>
+    <w:p>
+      <w:pPr>
+        <w:pStyle w:val="ListParagraph"/>
+        <w:numPr>
+          <w:ilvl w:val="0"/>
+          <w:numId w:val="1"/>
+        </w:numPr>
+      </w:pPr>
+      <w:r>
+        <w:t xml:space="preserve">NBA Players stats since 1950. </w:t>
+      </w:r>
+      <w:hyperlink r:id="rId5" w:history="1">
+        <w:r>
+          <w:rPr>
+            <w:rStyle w:val="Hyperlink"/>
+          </w:rPr>
+          <w:t>https://www.kaggle.com/drgilermo/nba-players-stats?select=Players.csv</w:t>
+        </w:r>
+      </w:hyperlink>
+      <w:r>
+        <w:t xml:space="preserve"> </w:t>
+      </w:r>
+    </w:p>
+    <w:p>
+      <w:pPr>
+        <w:pStyle w:val="ListParagraph"/>
+        <w:numPr>
+          <w:ilvl w:val="0"/>
+          <w:numId w:val="1"/>
+        </w:numPr>
+      </w:pPr>
+      <w:r>
+        <w:t xml:space="preserve">Social Power NBA. </w:t>
+      </w:r>
+      <w:hyperlink r:id="rId6" w:history="1">
+        <w:r>
+          <w:rPr>
+            <w:rStyle w:val="Hyperlink"/>
+          </w:rPr>
+          <w:t>https://www.kaggle.com/noahgift/social-power-nba?select=nba_2017_twitter_players.csv</w:t>
+        </w:r>
+      </w:hyperlink>
+      <w:r>
+        <w:t xml:space="preserve"> </w:t>
+      </w:r>
+    </w:p>
+    <w:p>
+      <w:pPr>
+        <w:pStyle w:val="ListParagraph"/>
+        <w:numPr>
+          <w:ilvl w:val="0"/>
+          <w:numId w:val="1"/>
+        </w:numPr>
+      </w:pPr>
+      <w:r>
+        <w:t xml:space="preserve">NBA 2017 Salary. </w:t>
+      </w:r>
+      <w:hyperlink r:id="rId7" w:history="1">
+        <w:r>
+          <w:rPr>
+            <w:rStyle w:val="Hyperlink"/>
+          </w:rPr>
+          <w:t>https://www.kaggle.com/noahgift/social-power-nba?select=nba_2017_salary.csv</w:t>
+        </w:r>
+      </w:hyperlink>
     </w:p>
     <w:p/>
     <w:p>
@@ -355,6 +433,103 @@
     </w:sectPr>
   </w:body>
 </w:document>
+</file>
+
+<file path=word/numbering.xml><?xml version="1.0" encoding="utf-8"?>
+<w:numbering xmlns:wpc="http://schemas.microsoft.com/office/word/2010/wordprocessingCanvas" xmlns:cx="http://schemas.microsoft.com/office/drawing/2014/chartex" xmlns:cx1="http://schemas.microsoft.com/office/drawing/2015/9/8/chartex" xmlns:cx2="http://schemas.microsoft.com/office/drawing/2015/10/21/chartex" xmlns:cx3="http://schemas.microsoft.com/office/drawing/2016/5/9/chartex" xmlns:cx4="http://schemas.microsoft.com/office/drawing/2016/5/10/chartex" xmlns:cx5="http://schemas.microsoft.com/office/drawing/2016/5/11/chartex" xmlns:cx6="http://schemas.microsoft.com/office/drawing/2016/5/12/chartex" xmlns:cx7="http://schemas.microsoft.com/office/drawing/2016/5/13/chartex" xmlns:cx8="http://schemas.microsoft.com/office/drawing/2016/5/14/chartex" xmlns:mc="http://schemas.openxmlformats.org/markup-compatibility/2006" xmlns:aink="http://schemas.microsoft.com/office/drawing/2016/ink" xmlns:am3d="http://schemas.microsoft.com/office/drawing/2017/model3d" xmlns:o="urn:schemas-microsoft-com:office:office" xmlns:r="http://schemas.openxmlformats.org/officeDocument/2006/relationships" xmlns:m="http://schemas.openxmlformats.org/officeDocument/2006/math" xmlns:v="urn:schemas-microsoft-com:vml" xmlns:wp14="http://schemas.microsoft.com/office/word/2010/wordprocessingDrawing" xmlns:wp="http://schemas.openxmlformats.org/drawingml/2006/wordprocessingDrawing" xmlns:w10="urn:schemas-microsoft-com:office:word" xmlns:w="http://schemas.openxmlformats.org/wordprocessingml/2006/main" xmlns:w14="http://schemas.microsoft.com/office/word/2010/wordml" xmlns:w15="http://schemas.microsoft.com/office/word/2012/wordml" xmlns:w16cex="http://schemas.microsoft.com/office/word/2018/wordml/cex" xmlns:w16cid="http://schemas.microsoft.com/office/word/2016/wordml/cid" xmlns:w16="http://schemas.microsoft.com/office/word/2018/wordml" xmlns:w16se="http://schemas.microsoft.com/office/word/2015/wordml/symex" xmlns:wpg="http://schemas.microsoft.com/office/word/2010/wordprocessingGroup" xmlns:wpi="http://schemas.microsoft.com/office/word/2010/wordprocessingInk" xmlns:wne="http://schemas.microsoft.com/office/word/2006/wordml" xmlns:wps="http://schemas.microsoft.com/office/word/2010/wordprocessingShape" mc:Ignorable="w14 w15 w16se w16cid w16 w16cex wp14">
+  <w:abstractNum w:abstractNumId="0" w15:restartNumberingAfterBreak="0">
+    <w:nsid w:val="09B4786A"/>
+    <w:multiLevelType w:val="hybridMultilevel"/>
+    <w:tmpl w:val="E23811DC"/>
+    <w:lvl w:ilvl="0" w:tplc="0409000F">
+      <w:start w:val="1"/>
+      <w:numFmt w:val="decimal"/>
+      <w:lvlText w:val="%1."/>
+      <w:lvlJc w:val="left"/>
+      <w:pPr>
+        <w:ind w:left="720" w:hanging="360"/>
+      </w:pPr>
+      <w:rPr>
+        <w:rFonts w:hint="default"/>
+      </w:rPr>
+    </w:lvl>
+    <w:lvl w:ilvl="1" w:tplc="04090019" w:tentative="1">
+      <w:start w:val="1"/>
+      <w:numFmt w:val="lowerLetter"/>
+      <w:lvlText w:val="%2."/>
+      <w:lvlJc w:val="left"/>
+      <w:pPr>
+        <w:ind w:left="1440" w:hanging="360"/>
+      </w:pPr>
+    </w:lvl>
+    <w:lvl w:ilvl="2" w:tplc="0409001B" w:tentative="1">
+      <w:start w:val="1"/>
+      <w:numFmt w:val="lowerRoman"/>
+      <w:lvlText w:val="%3."/>
+      <w:lvlJc w:val="right"/>
+      <w:pPr>
+        <w:ind w:left="2160" w:hanging="180"/>
+      </w:pPr>
+    </w:lvl>
+    <w:lvl w:ilvl="3" w:tplc="0409000F" w:tentative="1">
+      <w:start w:val="1"/>
+      <w:numFmt w:val="decimal"/>
+      <w:lvlText w:val="%4."/>
+      <w:lvlJc w:val="left"/>
+      <w:pPr>
+        <w:ind w:left="2880" w:hanging="360"/>
+      </w:pPr>
+    </w:lvl>
+    <w:lvl w:ilvl="4" w:tplc="04090019" w:tentative="1">
+      <w:start w:val="1"/>
+      <w:numFmt w:val="lowerLetter"/>
+      <w:lvlText w:val="%5."/>
+      <w:lvlJc w:val="left"/>
+      <w:pPr>
+        <w:ind w:left="3600" w:hanging="360"/>
+      </w:pPr>
+    </w:lvl>
+    <w:lvl w:ilvl="5" w:tplc="0409001B" w:tentative="1">
+      <w:start w:val="1"/>
+      <w:numFmt w:val="lowerRoman"/>
+      <w:lvlText w:val="%6."/>
+      <w:lvlJc w:val="right"/>
+      <w:pPr>
+        <w:ind w:left="4320" w:hanging="180"/>
+      </w:pPr>
+    </w:lvl>
+    <w:lvl w:ilvl="6" w:tplc="0409000F" w:tentative="1">
+      <w:start w:val="1"/>
+      <w:numFmt w:val="decimal"/>
+      <w:lvlText w:val="%7."/>
+      <w:lvlJc w:val="left"/>
+      <w:pPr>
+        <w:ind w:left="5040" w:hanging="360"/>
+      </w:pPr>
+    </w:lvl>
+    <w:lvl w:ilvl="7" w:tplc="04090019" w:tentative="1">
+      <w:start w:val="1"/>
+      <w:numFmt w:val="lowerLetter"/>
+      <w:lvlText w:val="%8."/>
+      <w:lvlJc w:val="left"/>
+      <w:pPr>
+        <w:ind w:left="5760" w:hanging="360"/>
+      </w:pPr>
+    </w:lvl>
+    <w:lvl w:ilvl="8" w:tplc="0409001B" w:tentative="1">
+      <w:start w:val="1"/>
+      <w:numFmt w:val="lowerRoman"/>
+      <w:lvlText w:val="%9."/>
+      <w:lvlJc w:val="right"/>
+      <w:pPr>
+        <w:ind w:left="6480" w:hanging="180"/>
+      </w:pPr>
+    </w:lvl>
+  </w:abstractNum>
+  <w:num w:numId="1">
+    <w:abstractNumId w:val="0"/>
+  </w:num>
+</w:numbering>
 </file>
 
 <file path=word/styles.xml><?xml version="1.0" encoding="utf-8"?>
@@ -779,6 +954,40 @@
     <w:semiHidden/>
     <w:unhideWhenUsed/>
   </w:style>
+  <w:style w:type="character" w:styleId="Hyperlink">
+    <w:name w:val="Hyperlink"/>
+    <w:basedOn w:val="DefaultParagraphFont"/>
+    <w:uiPriority w:val="99"/>
+    <w:unhideWhenUsed/>
+    <w:rsid w:val="00B006DC"/>
+    <w:rPr>
+      <w:color w:val="0563C1" w:themeColor="hyperlink"/>
+      <w:u w:val="single"/>
+    </w:rPr>
+  </w:style>
+  <w:style w:type="character" w:styleId="UnresolvedMention">
+    <w:name w:val="Unresolved Mention"/>
+    <w:basedOn w:val="DefaultParagraphFont"/>
+    <w:uiPriority w:val="99"/>
+    <w:semiHidden/>
+    <w:unhideWhenUsed/>
+    <w:rsid w:val="00B006DC"/>
+    <w:rPr>
+      <w:color w:val="605E5C"/>
+      <w:shd w:val="clear" w:color="auto" w:fill="E1DFDD"/>
+    </w:rPr>
+  </w:style>
+  <w:style w:type="paragraph" w:styleId="ListParagraph">
+    <w:name w:val="List Paragraph"/>
+    <w:basedOn w:val="Normal"/>
+    <w:uiPriority w:val="34"/>
+    <w:qFormat/>
+    <w:rsid w:val="00B006DC"/>
+    <w:pPr>
+      <w:ind w:left="720"/>
+      <w:contextualSpacing/>
+    </w:pPr>
+  </w:style>
 </w:styles>
 </file>
 

</xml_diff>

<commit_message>
pushing complete ETL process
</commit_message>
<xml_diff>
--- a/ETL Group 7 Alvin - JB.docx
+++ b/ETL Group 7 Alvin - JB.docx
@@ -206,7 +206,54 @@
       </w:r>
       <w:proofErr w:type="spellEnd"/>
       <w:r>
-        <w:t xml:space="preserve"> with pandas (Sean: 25 min)</w:t>
+        <w:t xml:space="preserve"> with pandas (</w:t>
+      </w:r>
+      <w:r>
+        <w:t>JB</w:t>
+      </w:r>
+      <w:r>
+        <w:t>: 25 min)</w:t>
+      </w:r>
+    </w:p>
+    <w:p/>
+    <w:p>
+      <w:r>
+        <w:t xml:space="preserve">Update: 1/27 – We both imported all the CSVs into Pandas. </w:t>
+      </w:r>
+      <w:r>
+        <w:t xml:space="preserve">We imported all 3 datasets above. We transformed the datasets by using the rename function of the Player/NAME column to “Player.” We then created Pandas </w:t>
+      </w:r>
+      <w:proofErr w:type="spellStart"/>
+      <w:r>
+        <w:t>DateFrames</w:t>
+      </w:r>
+      <w:proofErr w:type="spellEnd"/>
+      <w:r>
+        <w:t xml:space="preserve"> for all 3 CSVs and only used selected columns. We dropped null values using the </w:t>
+      </w:r>
+      <w:proofErr w:type="spellStart"/>
+      <w:r>
+        <w:t>dropna</w:t>
+      </w:r>
+      <w:proofErr w:type="spellEnd"/>
+      <w:r>
+        <w:t xml:space="preserve"> function. We tried to merge all three </w:t>
+      </w:r>
+      <w:proofErr w:type="spellStart"/>
+      <w:r>
+        <w:t>dfs</w:t>
+      </w:r>
+      <w:proofErr w:type="spellEnd"/>
+      <w:r>
+        <w:t xml:space="preserve"> on=”Player” in one </w:t>
+      </w:r>
+      <w:proofErr w:type="spellStart"/>
+      <w:r>
+        <w:t>pd.merge</w:t>
+      </w:r>
+      <w:proofErr w:type="spellEnd"/>
+      <w:r>
+        <w:t xml:space="preserve"> function and got an error. We then merged two CSVs and were able to merge on=”Player”. We then merged the last CSV to the merged df on=”Player” and was successful, however, the df only consists of 3 rows. </w:t>
       </w:r>
     </w:p>
     <w:p/>
@@ -280,6 +327,9 @@
       <w:r>
         <w:t>: 15 min)</w:t>
       </w:r>
+      <w:r>
+        <w:t xml:space="preserve"> Update: 1/27 – we eventually joined the tables on Players. </w:t>
+      </w:r>
     </w:p>
     <w:p>
       <w:r>
@@ -290,6 +340,9 @@
       </w:r>
       <w:r>
         <w:t>:10 min)</w:t>
+      </w:r>
+      <w:r>
+        <w:t xml:space="preserve"> 1/27 – Done in pandas. </w:t>
       </w:r>
     </w:p>
     <w:p/>
@@ -299,6 +352,7 @@
           <w:b/>
           <w:bCs/>
         </w:rPr>
+        <w:lastRenderedPageBreak/>
         <w:t>OPTIONAL:</w:t>
       </w:r>
       <w:r>
@@ -309,6 +363,9 @@
       </w:r>
       <w:r>
         <w:t xml:space="preserve"> if time permits.</w:t>
+      </w:r>
+      <w:r>
+        <w:t xml:space="preserve"> – the original dataset was removed. </w:t>
       </w:r>
     </w:p>
     <w:p/>
@@ -327,6 +384,8 @@
         <w:t>LOAD</w:t>
       </w:r>
     </w:p>
+    <w:p/>
+    <w:p/>
     <w:p>
       <w:r>
         <w:t xml:space="preserve">While </w:t>

</xml_diff>